<commit_message>
Fixed statement 11 fields.
</commit_message>
<xml_diff>
--- a/statement_11.docx
+++ b/statement_11.docx
@@ -218,21 +218,10 @@
         <w:rPr>
           <w:rStyle w:val="VerbatimChar"/>
         </w:rPr>
-        <w:t xml:space="preserve"> Verbatim </w:t>
-      </w:r>
-      <w:proofErr w:type="gramStart"/>
-      <w:r>
-        <w:rPr>
-          <w:rStyle w:val="VerbatimChar"/>
-        </w:rPr>
-        <w:t xml:space="preserve">Char </w:t>
-      </w:r>
-      <w:r>
-        <w:t xml:space="preserve"> .</w:t>
-      </w:r>
-      <w:proofErr w:type="gramEnd"/>
-      <w:r>
-        <w:t xml:space="preserve">    </w:t>
+        <w:t xml:space="preserve"> Verbatim Char </w:t>
+      </w:r>
+      <w:r>
+        <w:t xml:space="preserve"> .    </w:t>
       </w:r>
       <w:hyperlink r:id="rId8">
         <w:r>
@@ -405,8 +394,12 @@
       </w:pPr>
     </w:p>
     <w:sectPr>
-      <w:headerReference w:type="default" r:id="rId9"/>
-      <w:footerReference w:type="default" r:id="rId10"/>
+      <w:headerReference w:type="even" r:id="rId9"/>
+      <w:headerReference w:type="default" r:id="rId10"/>
+      <w:footerReference w:type="even" r:id="rId11"/>
+      <w:footerReference w:type="default" r:id="rId12"/>
+      <w:headerReference w:type="first" r:id="rId13"/>
+      <w:footerReference w:type="first" r:id="rId14"/>
       <w:pgSz w:w="12240" w:h="15840"/>
       <w:pgMar w:top="1440" w:right="1440" w:bottom="1440" w:left="1440" w:header="432" w:footer="720" w:gutter="0"/>
       <w:cols w:space="720"/>
@@ -442,6 +435,16 @@
 </file>
 
 <file path=word/footer1.xml><?xml version="1.0" encoding="utf-8"?>
+<w:ftr xmlns:wpc="http://schemas.microsoft.com/office/word/2010/wordprocessingCanvas" xmlns:cx="http://schemas.microsoft.com/office/drawing/2014/chartex" xmlns:cx1="http://schemas.microsoft.com/office/drawing/2015/9/8/chartex" xmlns:cx2="http://schemas.microsoft.com/office/drawing/2015/10/21/chartex" xmlns:cx3="http://schemas.microsoft.com/office/drawing/2016/5/9/chartex" xmlns:cx4="http://schemas.microsoft.com/office/drawing/2016/5/10/chartex" xmlns:cx5="http://schemas.microsoft.com/office/drawing/2016/5/11/chartex" xmlns:cx6="http://schemas.microsoft.com/office/drawing/2016/5/12/chartex" xmlns:cx7="http://schemas.microsoft.com/office/drawing/2016/5/13/chartex" xmlns:cx8="http://schemas.microsoft.com/office/drawing/2016/5/14/chartex" xmlns:mc="http://schemas.openxmlformats.org/markup-compatibility/2006" xmlns:aink="http://schemas.microsoft.com/office/drawing/2016/ink" xmlns:am3d="http://schemas.microsoft.com/office/drawing/2017/model3d" xmlns:o="urn:schemas-microsoft-com:office:office" xmlns:oel="http://schemas.microsoft.com/office/2019/extlst" xmlns:r="http://schemas.openxmlformats.org/officeDocument/2006/relationships" xmlns:m="http://schemas.openxmlformats.org/officeDocument/2006/math" xmlns:v="urn:schemas-microsoft-com:vml" xmlns:wp14="http://schemas.microsoft.com/office/word/2010/wordprocessingDrawing" xmlns:wp="http://schemas.openxmlformats.org/drawingml/2006/wordprocessingDrawing" xmlns:w10="urn:schemas-microsoft-com:office:word" xmlns:w="http://schemas.openxmlformats.org/wordprocessingml/2006/main" xmlns:w14="http://schemas.microsoft.com/office/word/2010/wordml" xmlns:w15="http://schemas.microsoft.com/office/word/2012/wordml" xmlns:w16cex="http://schemas.microsoft.com/office/word/2018/wordml/cex" xmlns:w16cid="http://schemas.microsoft.com/office/word/2016/wordml/cid" xmlns:w16="http://schemas.microsoft.com/office/word/2018/wordml" xmlns:w16sdtdh="http://schemas.microsoft.com/office/word/2020/wordml/sdtdatahash" xmlns:w16se="http://schemas.microsoft.com/office/word/2015/wordml/symex" xmlns:wpg="http://schemas.microsoft.com/office/word/2010/wordprocessingGroup" xmlns:wpi="http://schemas.microsoft.com/office/word/2010/wordprocessingInk" xmlns:wne="http://schemas.microsoft.com/office/word/2006/wordml" xmlns:wps="http://schemas.microsoft.com/office/word/2010/wordprocessingShape" mc:Ignorable="w14 w15 w16se w16cid w16 w16cex w16sdtdh wp14">
+  <w:p>
+    <w:pPr>
+      <w:pStyle w:val="Footer"/>
+    </w:pPr>
+  </w:p>
+</w:ftr>
+</file>
+
+<file path=word/footer2.xml><?xml version="1.0" encoding="utf-8"?>
 <w:ftr xmlns:wpc="http://schemas.microsoft.com/office/word/2010/wordprocessingCanvas" xmlns:cx="http://schemas.microsoft.com/office/drawing/2014/chartex" xmlns:cx1="http://schemas.microsoft.com/office/drawing/2015/9/8/chartex" xmlns:cx2="http://schemas.microsoft.com/office/drawing/2015/10/21/chartex" xmlns:cx3="http://schemas.microsoft.com/office/drawing/2016/5/9/chartex" xmlns:cx4="http://schemas.microsoft.com/office/drawing/2016/5/10/chartex" xmlns:cx5="http://schemas.microsoft.com/office/drawing/2016/5/11/chartex" xmlns:cx6="http://schemas.microsoft.com/office/drawing/2016/5/12/chartex" xmlns:cx7="http://schemas.microsoft.com/office/drawing/2016/5/13/chartex" xmlns:cx8="http://schemas.microsoft.com/office/drawing/2016/5/14/chartex" xmlns:mc="http://schemas.openxmlformats.org/markup-compatibility/2006" xmlns:aink="http://schemas.microsoft.com/office/drawing/2016/ink" xmlns:am3d="http://schemas.microsoft.com/office/drawing/2017/model3d" xmlns:o="urn:schemas-microsoft-com:office:office" xmlns:oel="http://schemas.microsoft.com/office/2019/extlst" xmlns:r="http://schemas.openxmlformats.org/officeDocument/2006/relationships" xmlns:m="http://schemas.openxmlformats.org/officeDocument/2006/math" xmlns:v="urn:schemas-microsoft-com:vml" xmlns:wp14="http://schemas.microsoft.com/office/word/2010/wordprocessingDrawing" xmlns:wp="http://schemas.openxmlformats.org/drawingml/2006/wordprocessingDrawing" xmlns:w10="urn:schemas-microsoft-com:office:word" xmlns:w="http://schemas.openxmlformats.org/wordprocessingml/2006/main" xmlns:w14="http://schemas.microsoft.com/office/word/2010/wordml" xmlns:w15="http://schemas.microsoft.com/office/word/2012/wordml" xmlns:w16cex="http://schemas.microsoft.com/office/word/2018/wordml/cex" xmlns:w16cid="http://schemas.microsoft.com/office/word/2016/wordml/cid" xmlns:w16="http://schemas.microsoft.com/office/word/2018/wordml" xmlns:w16sdtdh="http://schemas.microsoft.com/office/word/2020/wordml/sdtdatahash" xmlns:w16se="http://schemas.microsoft.com/office/word/2015/wordml/symex" xmlns:wpg="http://schemas.microsoft.com/office/word/2010/wordprocessingGroup" xmlns:wpi="http://schemas.microsoft.com/office/word/2010/wordprocessingInk" xmlns:wne="http://schemas.microsoft.com/office/word/2006/wordml" xmlns:wps="http://schemas.microsoft.com/office/word/2010/wordprocessingShape" mc:Ignorable="w14 w15 w16se w16cid w16 w16cex w16sdtdh wp14">
   <w:sdt>
     <w:sdtPr>
@@ -594,6 +597,16 @@
 </w:ftr>
 </file>
 
+<file path=word/footer3.xml><?xml version="1.0" encoding="utf-8"?>
+<w:ftr xmlns:wpc="http://schemas.microsoft.com/office/word/2010/wordprocessingCanvas" xmlns:cx="http://schemas.microsoft.com/office/drawing/2014/chartex" xmlns:cx1="http://schemas.microsoft.com/office/drawing/2015/9/8/chartex" xmlns:cx2="http://schemas.microsoft.com/office/drawing/2015/10/21/chartex" xmlns:cx3="http://schemas.microsoft.com/office/drawing/2016/5/9/chartex" xmlns:cx4="http://schemas.microsoft.com/office/drawing/2016/5/10/chartex" xmlns:cx5="http://schemas.microsoft.com/office/drawing/2016/5/11/chartex" xmlns:cx6="http://schemas.microsoft.com/office/drawing/2016/5/12/chartex" xmlns:cx7="http://schemas.microsoft.com/office/drawing/2016/5/13/chartex" xmlns:cx8="http://schemas.microsoft.com/office/drawing/2016/5/14/chartex" xmlns:mc="http://schemas.openxmlformats.org/markup-compatibility/2006" xmlns:aink="http://schemas.microsoft.com/office/drawing/2016/ink" xmlns:am3d="http://schemas.microsoft.com/office/drawing/2017/model3d" xmlns:o="urn:schemas-microsoft-com:office:office" xmlns:oel="http://schemas.microsoft.com/office/2019/extlst" xmlns:r="http://schemas.openxmlformats.org/officeDocument/2006/relationships" xmlns:m="http://schemas.openxmlformats.org/officeDocument/2006/math" xmlns:v="urn:schemas-microsoft-com:vml" xmlns:wp14="http://schemas.microsoft.com/office/word/2010/wordprocessingDrawing" xmlns:wp="http://schemas.openxmlformats.org/drawingml/2006/wordprocessingDrawing" xmlns:w10="urn:schemas-microsoft-com:office:word" xmlns:w="http://schemas.openxmlformats.org/wordprocessingml/2006/main" xmlns:w14="http://schemas.microsoft.com/office/word/2010/wordml" xmlns:w15="http://schemas.microsoft.com/office/word/2012/wordml" xmlns:w16cex="http://schemas.microsoft.com/office/word/2018/wordml/cex" xmlns:w16cid="http://schemas.microsoft.com/office/word/2016/wordml/cid" xmlns:w16="http://schemas.microsoft.com/office/word/2018/wordml" xmlns:w16sdtdh="http://schemas.microsoft.com/office/word/2020/wordml/sdtdatahash" xmlns:w16se="http://schemas.microsoft.com/office/word/2015/wordml/symex" xmlns:wpg="http://schemas.microsoft.com/office/word/2010/wordprocessingGroup" xmlns:wpi="http://schemas.microsoft.com/office/word/2010/wordprocessingInk" xmlns:wne="http://schemas.microsoft.com/office/word/2006/wordml" xmlns:wps="http://schemas.microsoft.com/office/word/2010/wordprocessingShape" mc:Ignorable="w14 w15 w16se w16cid w16 w16cex w16sdtdh wp14">
+  <w:p>
+    <w:pPr>
+      <w:pStyle w:val="Footer"/>
+    </w:pPr>
+  </w:p>
+</w:ftr>
+</file>
+
 <file path=word/footnotes.xml><?xml version="1.0" encoding="utf-8"?>
 <w:footnotes xmlns:wpc="http://schemas.microsoft.com/office/word/2010/wordprocessingCanvas" xmlns:cx="http://schemas.microsoft.com/office/drawing/2014/chartex" xmlns:cx1="http://schemas.microsoft.com/office/drawing/2015/9/8/chartex" xmlns:cx2="http://schemas.microsoft.com/office/drawing/2015/10/21/chartex" xmlns:cx3="http://schemas.microsoft.com/office/drawing/2016/5/9/chartex" xmlns:cx4="http://schemas.microsoft.com/office/drawing/2016/5/10/chartex" xmlns:cx5="http://schemas.microsoft.com/office/drawing/2016/5/11/chartex" xmlns:cx6="http://schemas.microsoft.com/office/drawing/2016/5/12/chartex" xmlns:cx7="http://schemas.microsoft.com/office/drawing/2016/5/13/chartex" xmlns:cx8="http://schemas.microsoft.com/office/drawing/2016/5/14/chartex" xmlns:mc="http://schemas.openxmlformats.org/markup-compatibility/2006" xmlns:aink="http://schemas.microsoft.com/office/drawing/2016/ink" xmlns:am3d="http://schemas.microsoft.com/office/drawing/2017/model3d" xmlns:o="urn:schemas-microsoft-com:office:office" xmlns:oel="http://schemas.microsoft.com/office/2019/extlst" xmlns:r="http://schemas.openxmlformats.org/officeDocument/2006/relationships" xmlns:m="http://schemas.openxmlformats.org/officeDocument/2006/math" xmlns:v="urn:schemas-microsoft-com:vml" xmlns:wp14="http://schemas.microsoft.com/office/word/2010/wordprocessingDrawing" xmlns:wp="http://schemas.openxmlformats.org/drawingml/2006/wordprocessingDrawing" xmlns:w10="urn:schemas-microsoft-com:office:word" xmlns:w="http://schemas.openxmlformats.org/wordprocessingml/2006/main" xmlns:w14="http://schemas.microsoft.com/office/word/2010/wordml" xmlns:w15="http://schemas.microsoft.com/office/word/2012/wordml" xmlns:w16cex="http://schemas.microsoft.com/office/word/2018/wordml/cex" xmlns:w16cid="http://schemas.microsoft.com/office/word/2016/wordml/cid" xmlns:w16="http://schemas.microsoft.com/office/word/2018/wordml" xmlns:w16sdtdh="http://schemas.microsoft.com/office/word/2020/wordml/sdtdatahash" xmlns:w16se="http://schemas.microsoft.com/office/word/2015/wordml/symex" xmlns:wpg="http://schemas.microsoft.com/office/word/2010/wordprocessingGroup" xmlns:wpi="http://schemas.microsoft.com/office/word/2010/wordprocessingInk" xmlns:wne="http://schemas.microsoft.com/office/word/2006/wordml" xmlns:wps="http://schemas.microsoft.com/office/word/2010/wordprocessingShape" mc:Ignorable="w14 w15 w16se w16cid w16 w16cex w16sdtdh wp14">
   <w:footnote w:type="separator" w:id="-1">
@@ -630,6 +643,16 @@
 </file>
 
 <file path=word/header1.xml><?xml version="1.0" encoding="utf-8"?>
+<w:hdr xmlns:wpc="http://schemas.microsoft.com/office/word/2010/wordprocessingCanvas" xmlns:cx="http://schemas.microsoft.com/office/drawing/2014/chartex" xmlns:cx1="http://schemas.microsoft.com/office/drawing/2015/9/8/chartex" xmlns:cx2="http://schemas.microsoft.com/office/drawing/2015/10/21/chartex" xmlns:cx3="http://schemas.microsoft.com/office/drawing/2016/5/9/chartex" xmlns:cx4="http://schemas.microsoft.com/office/drawing/2016/5/10/chartex" xmlns:cx5="http://schemas.microsoft.com/office/drawing/2016/5/11/chartex" xmlns:cx6="http://schemas.microsoft.com/office/drawing/2016/5/12/chartex" xmlns:cx7="http://schemas.microsoft.com/office/drawing/2016/5/13/chartex" xmlns:cx8="http://schemas.microsoft.com/office/drawing/2016/5/14/chartex" xmlns:mc="http://schemas.openxmlformats.org/markup-compatibility/2006" xmlns:aink="http://schemas.microsoft.com/office/drawing/2016/ink" xmlns:am3d="http://schemas.microsoft.com/office/drawing/2017/model3d" xmlns:o="urn:schemas-microsoft-com:office:office" xmlns:oel="http://schemas.microsoft.com/office/2019/extlst" xmlns:r="http://schemas.openxmlformats.org/officeDocument/2006/relationships" xmlns:m="http://schemas.openxmlformats.org/officeDocument/2006/math" xmlns:v="urn:schemas-microsoft-com:vml" xmlns:wp14="http://schemas.microsoft.com/office/word/2010/wordprocessingDrawing" xmlns:wp="http://schemas.openxmlformats.org/drawingml/2006/wordprocessingDrawing" xmlns:w10="urn:schemas-microsoft-com:office:word" xmlns:w="http://schemas.openxmlformats.org/wordprocessingml/2006/main" xmlns:w14="http://schemas.microsoft.com/office/word/2010/wordml" xmlns:w15="http://schemas.microsoft.com/office/word/2012/wordml" xmlns:w16cex="http://schemas.microsoft.com/office/word/2018/wordml/cex" xmlns:w16cid="http://schemas.microsoft.com/office/word/2016/wordml/cid" xmlns:w16="http://schemas.microsoft.com/office/word/2018/wordml" xmlns:w16sdtdh="http://schemas.microsoft.com/office/word/2020/wordml/sdtdatahash" xmlns:w16se="http://schemas.microsoft.com/office/word/2015/wordml/symex" xmlns:wpg="http://schemas.microsoft.com/office/word/2010/wordprocessingGroup" xmlns:wpi="http://schemas.microsoft.com/office/word/2010/wordprocessingInk" xmlns:wne="http://schemas.microsoft.com/office/word/2006/wordml" xmlns:wps="http://schemas.microsoft.com/office/word/2010/wordprocessingShape" mc:Ignorable="w14 w15 w16se w16cid w16 w16cex w16sdtdh wp14">
+  <w:p>
+    <w:pPr>
+      <w:pStyle w:val="Header"/>
+    </w:pPr>
+  </w:p>
+</w:hdr>
+</file>
+
+<file path=word/header2.xml><?xml version="1.0" encoding="utf-8"?>
 <w:hdr xmlns:wpc="http://schemas.microsoft.com/office/word/2010/wordprocessingCanvas" xmlns:cx="http://schemas.microsoft.com/office/drawing/2014/chartex" xmlns:cx1="http://schemas.microsoft.com/office/drawing/2015/9/8/chartex" xmlns:cx2="http://schemas.microsoft.com/office/drawing/2015/10/21/chartex" xmlns:cx3="http://schemas.microsoft.com/office/drawing/2016/5/9/chartex" xmlns:cx4="http://schemas.microsoft.com/office/drawing/2016/5/10/chartex" xmlns:cx5="http://schemas.microsoft.com/office/drawing/2016/5/11/chartex" xmlns:cx6="http://schemas.microsoft.com/office/drawing/2016/5/12/chartex" xmlns:cx7="http://schemas.microsoft.com/office/drawing/2016/5/13/chartex" xmlns:cx8="http://schemas.microsoft.com/office/drawing/2016/5/14/chartex" xmlns:mc="http://schemas.openxmlformats.org/markup-compatibility/2006" xmlns:aink="http://schemas.microsoft.com/office/drawing/2016/ink" xmlns:am3d="http://schemas.microsoft.com/office/drawing/2017/model3d" xmlns:o="urn:schemas-microsoft-com:office:office" xmlns:oel="http://schemas.microsoft.com/office/2019/extlst" xmlns:r="http://schemas.openxmlformats.org/officeDocument/2006/relationships" xmlns:m="http://schemas.openxmlformats.org/officeDocument/2006/math" xmlns:v="urn:schemas-microsoft-com:vml" xmlns:wp14="http://schemas.microsoft.com/office/word/2010/wordprocessingDrawing" xmlns:wp="http://schemas.openxmlformats.org/drawingml/2006/wordprocessingDrawing" xmlns:w10="urn:schemas-microsoft-com:office:word" xmlns:w="http://schemas.openxmlformats.org/wordprocessingml/2006/main" xmlns:w14="http://schemas.microsoft.com/office/word/2010/wordml" xmlns:w15="http://schemas.microsoft.com/office/word/2012/wordml" xmlns:w16cex="http://schemas.microsoft.com/office/word/2018/wordml/cex" xmlns:w16cid="http://schemas.microsoft.com/office/word/2016/wordml/cid" xmlns:w16="http://schemas.microsoft.com/office/word/2018/wordml" xmlns:w16sdtdh="http://schemas.microsoft.com/office/word/2020/wordml/sdtdatahash" xmlns:w16se="http://schemas.microsoft.com/office/word/2015/wordml/symex" xmlns:wpg="http://schemas.microsoft.com/office/word/2010/wordprocessingGroup" xmlns:wpi="http://schemas.microsoft.com/office/word/2010/wordprocessingInk" xmlns:wne="http://schemas.microsoft.com/office/word/2006/wordml" xmlns:wps="http://schemas.microsoft.com/office/word/2010/wordprocessingShape" mc:Ignorable="w14 w15 w16se w16cid w16 w16cex w16sdtdh wp14">
   <w:p>
     <w:pPr>
@@ -649,15 +672,12 @@
         <w:placeholder>
           <w:docPart w:val="A6F4C8E7DA8143B5A609D36B7FFDECE7"/>
         </w:placeholder>
+        <w:showingPlcHdr/>
         <w:dataBinding w:prefixMappings="xmlns:ns0='http://purl.org/dc/elements/1.1/' xmlns:ns1='http://schemas.openxmlformats.org/package/2006/metadata/core-properties' " w:xpath="/ns1:coreProperties[1]/ns0:creator[1]" w:storeItemID="{6C3C8BC8-F283-45AE-878A-BAB7291924A1}"/>
         <w:text/>
       </w:sdtPr>
       <w:sdtEndPr/>
-      <w:sdtContent>
-        <w:r>
-          <w:t>Julian Barg</w:t>
-        </w:r>
-      </w:sdtContent>
+      <w:sdtContent/>
     </w:sdt>
   </w:p>
   <w:p>
@@ -701,15 +721,18 @@
         <w:text/>
       </w:sdtPr>
       <w:sdtEndPr/>
-      <w:sdtContent>
-        <w:r>
-          <w:rPr>
-            <w:color w:val="1F497D" w:themeColor="text2"/>
-          </w:rPr>
-          <w:t>[Document title]</w:t>
-        </w:r>
-      </w:sdtContent>
+      <w:sdtContent/>
     </w:sdt>
+  </w:p>
+</w:hdr>
+</file>
+
+<file path=word/header3.xml><?xml version="1.0" encoding="utf-8"?>
+<w:hdr xmlns:wpc="http://schemas.microsoft.com/office/word/2010/wordprocessingCanvas" xmlns:cx="http://schemas.microsoft.com/office/drawing/2014/chartex" xmlns:cx1="http://schemas.microsoft.com/office/drawing/2015/9/8/chartex" xmlns:cx2="http://schemas.microsoft.com/office/drawing/2015/10/21/chartex" xmlns:cx3="http://schemas.microsoft.com/office/drawing/2016/5/9/chartex" xmlns:cx4="http://schemas.microsoft.com/office/drawing/2016/5/10/chartex" xmlns:cx5="http://schemas.microsoft.com/office/drawing/2016/5/11/chartex" xmlns:cx6="http://schemas.microsoft.com/office/drawing/2016/5/12/chartex" xmlns:cx7="http://schemas.microsoft.com/office/drawing/2016/5/13/chartex" xmlns:cx8="http://schemas.microsoft.com/office/drawing/2016/5/14/chartex" xmlns:mc="http://schemas.openxmlformats.org/markup-compatibility/2006" xmlns:aink="http://schemas.microsoft.com/office/drawing/2016/ink" xmlns:am3d="http://schemas.microsoft.com/office/drawing/2017/model3d" xmlns:o="urn:schemas-microsoft-com:office:office" xmlns:oel="http://schemas.microsoft.com/office/2019/extlst" xmlns:r="http://schemas.openxmlformats.org/officeDocument/2006/relationships" xmlns:m="http://schemas.openxmlformats.org/officeDocument/2006/math" xmlns:v="urn:schemas-microsoft-com:vml" xmlns:wp14="http://schemas.microsoft.com/office/word/2010/wordprocessingDrawing" xmlns:wp="http://schemas.openxmlformats.org/drawingml/2006/wordprocessingDrawing" xmlns:w10="urn:schemas-microsoft-com:office:word" xmlns:w="http://schemas.openxmlformats.org/wordprocessingml/2006/main" xmlns:w14="http://schemas.microsoft.com/office/word/2010/wordml" xmlns:w15="http://schemas.microsoft.com/office/word/2012/wordml" xmlns:w16cex="http://schemas.microsoft.com/office/word/2018/wordml/cex" xmlns:w16cid="http://schemas.microsoft.com/office/word/2016/wordml/cid" xmlns:w16="http://schemas.microsoft.com/office/word/2018/wordml" xmlns:w16sdtdh="http://schemas.microsoft.com/office/word/2020/wordml/sdtdatahash" xmlns:w16se="http://schemas.microsoft.com/office/word/2015/wordml/symex" xmlns:wpg="http://schemas.microsoft.com/office/word/2010/wordprocessingGroup" xmlns:wpi="http://schemas.microsoft.com/office/word/2010/wordprocessingInk" xmlns:wne="http://schemas.microsoft.com/office/word/2006/wordml" xmlns:wps="http://schemas.microsoft.com/office/word/2010/wordprocessingShape" mc:Ignorable="w14 w15 w16se w16cid w16 w16cex w16sdtdh wp14">
+  <w:p>
+    <w:pPr>
+      <w:pStyle w:val="Header"/>
+    </w:pPr>
   </w:p>
 </w:hdr>
 </file>
@@ -1143,6 +1166,7 @@
     <w:lsdException w:name="HTML Sample" w:semiHidden="1" w:unhideWhenUsed="1"/>
     <w:lsdException w:name="HTML Typewriter" w:semiHidden="1" w:unhideWhenUsed="1"/>
     <w:lsdException w:name="HTML Variable" w:semiHidden="1" w:unhideWhenUsed="1"/>
+    <w:lsdException w:name="Normal Table" w:semiHidden="1" w:unhideWhenUsed="1"/>
     <w:lsdException w:name="annotation subject" w:semiHidden="1" w:unhideWhenUsed="1"/>
     <w:lsdException w:name="No List" w:semiHidden="1" w:unhideWhenUsed="1"/>
     <w:lsdException w:name="Outline List 1" w:semiHidden="1" w:unhideWhenUsed="1"/>
@@ -1189,7 +1213,9 @@
     <w:lsdException w:name="Table Subtle 2" w:semiHidden="1" w:unhideWhenUsed="1"/>
     <w:lsdException w:name="Table Web 1" w:semiHidden="1" w:unhideWhenUsed="1"/>
     <w:lsdException w:name="Table Web 2" w:semiHidden="1" w:unhideWhenUsed="1"/>
+    <w:lsdException w:name="Table Web 3" w:semiHidden="1" w:unhideWhenUsed="1"/>
     <w:lsdException w:name="Balloon Text" w:semiHidden="1" w:unhideWhenUsed="1"/>
+    <w:lsdException w:name="Table Theme" w:semiHidden="1" w:unhideWhenUsed="1"/>
     <w:lsdException w:name="Placeholder Text" w:semiHidden="1" w:uiPriority="99"/>
     <w:lsdException w:name="Light Shading"/>
     <w:lsdException w:name="Light List"/>
@@ -1210,6 +1236,7 @@
     <w:lsdException w:name="Light Grid Accent 1"/>
     <w:lsdException w:name="Medium Shading 1 Accent 1"/>
     <w:lsdException w:name="Medium Shading 2 Accent 1"/>
+    <w:lsdException w:name="Medium List 1 Accent 1"/>
     <w:lsdException w:name="Revision" w:semiHidden="1"/>
     <w:lsdException w:name="Medium List 2 Accent 1"/>
     <w:lsdException w:name="Medium Grid 1 Accent 1"/>
@@ -1288,6 +1315,7 @@
     <w:lsdException w:name="Dark List Accent 6"/>
     <w:lsdException w:name="Colorful Shading Accent 6"/>
     <w:lsdException w:name="Colorful List Accent 6"/>
+    <w:lsdException w:name="Colorful Grid Accent 6"/>
     <w:lsdException w:name="Bibliography" w:semiHidden="1" w:unhideWhenUsed="1"/>
     <w:lsdException w:name="TOC Heading" w:semiHidden="1" w:unhideWhenUsed="1"/>
     <w:lsdException w:name="Grid Table 4" w:uiPriority="49"/>
@@ -2293,6 +2321,7 @@
     <w:lsdException w:name="HTML Sample" w:semiHidden="1" w:unhideWhenUsed="1"/>
     <w:lsdException w:name="HTML Typewriter" w:semiHidden="1" w:unhideWhenUsed="1"/>
     <w:lsdException w:name="HTML Variable" w:semiHidden="1" w:unhideWhenUsed="1"/>
+    <w:lsdException w:name="Normal Table" w:semiHidden="1" w:unhideWhenUsed="1"/>
     <w:lsdException w:name="annotation subject" w:semiHidden="1" w:unhideWhenUsed="1"/>
     <w:lsdException w:name="No List" w:semiHidden="1" w:unhideWhenUsed="1"/>
     <w:lsdException w:name="Outline List 1" w:semiHidden="1" w:unhideWhenUsed="1"/>
@@ -2339,8 +2368,10 @@
     <w:lsdException w:name="Table Subtle 2" w:semiHidden="1" w:unhideWhenUsed="1"/>
     <w:lsdException w:name="Table Web 1" w:semiHidden="1" w:unhideWhenUsed="1"/>
     <w:lsdException w:name="Table Web 2" w:semiHidden="1" w:unhideWhenUsed="1"/>
+    <w:lsdException w:name="Table Web 3" w:semiHidden="1" w:unhideWhenUsed="1"/>
     <w:lsdException w:name="Balloon Text" w:semiHidden="1" w:unhideWhenUsed="1"/>
     <w:lsdException w:name="Table Grid" w:uiPriority="39"/>
+    <w:lsdException w:name="Table Theme" w:semiHidden="1" w:unhideWhenUsed="1"/>
     <w:lsdException w:name="Placeholder Text" w:semiHidden="1"/>
     <w:lsdException w:name="No Spacing" w:uiPriority="1" w:qFormat="1"/>
     <w:lsdException w:name="Light Shading" w:uiPriority="60"/>

</xml_diff>